<commit_message>
Update file log master
</commit_message>
<xml_diff>
--- a/LogScrumMaster.docx
+++ b/LogScrumMaster.docx
@@ -4263,10 +4263,7 @@
       </w:pPr>
       <w:r>
         <w:lastRenderedPageBreak/>
-        <w:t>SCRUM MASTER – 07</w:t>
-      </w:r>
-      <w:r>
-        <w:t xml:space="preserve"> </w:t>
+        <w:t xml:space="preserve">SCRUM MASTER – 07 </w:t>
       </w:r>
       <w:proofErr w:type="spellStart"/>
       <w:r>
@@ -4539,14 +4536,7 @@
                 <w:rFonts w:ascii="Calibri" w:eastAsia="Times New Roman" w:hAnsi="Calibri" w:cs="Calibri"/>
                 <w:color w:val="000000"/>
               </w:rPr>
-              <w:t>06</w:t>
-            </w:r>
-            <w:r>
-              <w:rPr>
-                <w:rFonts w:ascii="Calibri" w:eastAsia="Times New Roman" w:hAnsi="Calibri" w:cs="Calibri"/>
-                <w:color w:val="000000"/>
-              </w:rPr>
-              <w:t xml:space="preserve"> </w:t>
+              <w:t xml:space="preserve">06 </w:t>
             </w:r>
             <w:proofErr w:type="spellStart"/>
             <w:r>
@@ -4570,14 +4560,7 @@
                 <w:rFonts w:ascii="Calibri" w:eastAsia="Times New Roman" w:hAnsi="Calibri" w:cs="Calibri"/>
                 <w:color w:val="000000"/>
               </w:rPr>
-              <w:t>s</w:t>
-            </w:r>
-            <w:r>
-              <w:rPr>
-                <w:rFonts w:ascii="Calibri" w:eastAsia="Times New Roman" w:hAnsi="Calibri" w:cs="Calibri"/>
-                <w:color w:val="000000"/>
-              </w:rPr>
-              <w:t>ampai</w:t>
+              <w:t>sampai</w:t>
             </w:r>
             <w:proofErr w:type="spellEnd"/>
             <w:r>
@@ -4785,6 +4768,7 @@
           <w:p>
             <w:pPr>
               <w:spacing w:after="0" w:line="240" w:lineRule="auto"/>
+              <w:jc w:val="center"/>
               <w:rPr>
                 <w:rFonts w:ascii="Calibri" w:eastAsia="Times New Roman" w:hAnsi="Calibri" w:cs="Calibri"/>
                 <w:color w:val="000000"/>
@@ -4831,13 +4815,6 @@
               <w:t>Purba</w:t>
             </w:r>
             <w:proofErr w:type="spellEnd"/>
-            <w:r>
-              <w:rPr>
-                <w:rFonts w:ascii="Calibri" w:eastAsia="Times New Roman" w:hAnsi="Calibri" w:cs="Calibri"/>
-                <w:color w:val="000000"/>
-              </w:rPr>
-              <w:t xml:space="preserve"> </w:t>
-            </w:r>
           </w:p>
         </w:tc>
         <w:tc>
@@ -5047,6 +5024,7 @@
         <w:tc>
           <w:tcPr>
             <w:tcW w:w="2453" w:type="dxa"/>
+            <w:vMerge/>
             <w:tcBorders>
               <w:left w:val="single" w:sz="4" w:space="0" w:color="auto"/>
               <w:bottom w:val="single" w:sz="4" w:space="0" w:color="auto"/>
@@ -5149,6 +5127,7 @@
           <w:p>
             <w:pPr>
               <w:spacing w:after="0" w:line="240" w:lineRule="auto"/>
+              <w:jc w:val="center"/>
               <w:rPr>
                 <w:rFonts w:ascii="Calibri" w:eastAsia="Times New Roman" w:hAnsi="Calibri" w:cs="Calibri"/>
                 <w:color w:val="000000"/>
@@ -5463,6 +5442,7 @@
           <w:p>
             <w:pPr>
               <w:spacing w:after="0" w:line="240" w:lineRule="auto"/>
+              <w:jc w:val="center"/>
               <w:rPr>
                 <w:rFonts w:ascii="Calibri" w:eastAsia="Times New Roman" w:hAnsi="Calibri" w:cs="Calibri"/>
                 <w:color w:val="000000"/>
@@ -5750,14 +5730,7 @@
                 <w:rFonts w:ascii="Calibri" w:eastAsia="Times New Roman" w:hAnsi="Calibri" w:cs="Calibri"/>
                 <w:color w:val="000000"/>
               </w:rPr>
-              <w:t xml:space="preserve"> yang</w:t>
-            </w:r>
-            <w:r>
-              <w:rPr>
-                <w:rFonts w:ascii="Calibri" w:eastAsia="Times New Roman" w:hAnsi="Calibri" w:cs="Calibri"/>
-                <w:color w:val="000000"/>
-              </w:rPr>
-              <w:t xml:space="preserve"> </w:t>
+              <w:t xml:space="preserve"> yang </w:t>
             </w:r>
             <w:proofErr w:type="spellStart"/>
             <w:r>
@@ -5767,6 +5740,8 @@
               </w:rPr>
               <w:t>diusulkan</w:t>
             </w:r>
+            <w:bookmarkStart w:id="0" w:name="_GoBack"/>
+            <w:bookmarkEnd w:id="0"/>
             <w:proofErr w:type="spellEnd"/>
           </w:p>
         </w:tc>
@@ -6025,8 +6000,6 @@
               </w:rPr>
               <w:t xml:space="preserve"> file</w:t>
             </w:r>
-            <w:bookmarkStart w:id="0" w:name="_GoBack"/>
-            <w:bookmarkEnd w:id="0"/>
           </w:p>
         </w:tc>
       </w:tr>
@@ -6937,7 +6910,7 @@
   <a:extraClrSchemeLst/>
   <a:extLst>
     <a:ext uri="{05A4C25C-085E-4340-85A3-A5531E510DB2}">
-      <thm15:themeFamily xmlns:thm15="http://schemas.microsoft.com/office/thememl/2012/main" xmlns="" name="Office Theme" id="{62F939B6-93AF-4DB8-9C6B-D6C7DFDC589F}" vid="{4A3C46E8-61CC-4603-A589-7422A47A8E4A}"/>
+      <thm15:themeFamily xmlns="" xmlns:thm15="http://schemas.microsoft.com/office/thememl/2012/main" name="Office Theme" id="{62F939B6-93AF-4DB8-9C6B-D6C7DFDC589F}" vid="{4A3C46E8-61CC-4603-A589-7422A47A8E4A}"/>
     </a:ext>
   </a:extLst>
 </a:theme>

</xml_diff>